<commit_message>
doc close to finalle
</commit_message>
<xml_diff>
--- a/Documentation/Пояснительная записка.docx
+++ b/Documentation/Пояснительная записка.docx
@@ -659,7 +659,6 @@
           <w:docPartUnique/>
         </w:docPartObj>
       </w:sdtPr>
-      <w:sdtEndPr/>
       <w:sdtContent>
         <w:p>
           <w:pPr>
@@ -6758,7 +6757,21 @@
           <w:rFonts w:eastAsia="Calibri" w:cs="Times New Roman"/>
           <w:szCs w:val="24"/>
         </w:rPr>
-        <w:t>Настоящее техническое задание распространяется на разработку информационной системы «</w:t>
+        <w:t xml:space="preserve">Настоящее техническое задание распространяется на разработку </w:t>
+      </w:r>
+      <w:r>
+        <w:rPr>
+          <w:rFonts w:eastAsia="Calibri" w:cs="Times New Roman"/>
+          <w:szCs w:val="24"/>
+        </w:rPr>
+        <w:t>мобильной платформы</w:t>
+      </w:r>
+      <w:r>
+        <w:rPr>
+          <w:rFonts w:eastAsia="Calibri" w:cs="Times New Roman"/>
+          <w:szCs w:val="24"/>
+        </w:rPr>
+        <w:t xml:space="preserve"> «</w:t>
       </w:r>
       <w:r>
         <w:rPr>
@@ -6774,26 +6787,48 @@
           <w:szCs w:val="28"/>
           <w:lang w:eastAsia="ru-RU"/>
         </w:rPr>
-        <w:t xml:space="preserve">информационной системы </w:t>
+        <w:t xml:space="preserve">мобильной платформы для обучения цифровых художников </w:t>
       </w:r>
       <w:r>
         <w:rPr>
           <w:rFonts w:eastAsia="Times New Roman" w:cs="Times New Roman"/>
           <w:szCs w:val="28"/>
-          <w:lang w:eastAsia="ru-RU"/>
-        </w:rPr>
-        <w:t>сайта кото-ресторана «</w:t>
-      </w:r>
-      <w:proofErr w:type="spellStart"/>
+          <w:lang w:val="en-AU" w:eastAsia="ru-RU"/>
+        </w:rPr>
+        <w:t>Digital</w:t>
+      </w:r>
       <w:r>
         <w:rPr>
           <w:rFonts w:eastAsia="Times New Roman" w:cs="Times New Roman"/>
           <w:szCs w:val="28"/>
-          <w:lang w:val="en-US" w:eastAsia="ru-RU"/>
-        </w:rPr>
-        <w:t>KissKiss</w:t>
-      </w:r>
-      <w:proofErr w:type="spellEnd"/>
+          <w:lang w:eastAsia="ru-RU"/>
+        </w:rPr>
+        <w:t xml:space="preserve"> </w:t>
+      </w:r>
+      <w:r>
+        <w:rPr>
+          <w:rFonts w:eastAsia="Times New Roman" w:cs="Times New Roman"/>
+          <w:szCs w:val="28"/>
+          <w:lang w:val="en-AU" w:eastAsia="ru-RU"/>
+        </w:rPr>
+        <w:t>Artist</w:t>
+      </w:r>
+      <w:r>
+        <w:rPr>
+          <w:rFonts w:eastAsia="Times New Roman" w:cs="Times New Roman"/>
+          <w:szCs w:val="28"/>
+          <w:lang w:eastAsia="ru-RU"/>
+        </w:rPr>
+        <w:t xml:space="preserve"> </w:t>
+      </w:r>
+      <w:r>
+        <w:rPr>
+          <w:rFonts w:eastAsia="Times New Roman" w:cs="Times New Roman"/>
+          <w:szCs w:val="28"/>
+          <w:lang w:val="en-AU" w:eastAsia="ru-RU"/>
+        </w:rPr>
+        <w:t>Helper</w:t>
+      </w:r>
       <w:r>
         <w:rPr>
           <w:rFonts w:eastAsia="Times New Roman" w:cs="Times New Roman"/>
@@ -6801,7 +6836,7 @@
           <w:szCs w:val="28"/>
           <w:lang w:eastAsia="ru-RU"/>
         </w:rPr>
-        <w:t xml:space="preserve">»», </w:t>
+        <w:t xml:space="preserve">», </w:t>
       </w:r>
       <w:r>
         <w:rPr>
@@ -6809,258 +6844,430 @@
           <w:szCs w:val="28"/>
           <w:lang w:eastAsia="ru-RU"/>
         </w:rPr>
-        <w:t xml:space="preserve">используемого для бронирования столов, ознакомления с информацией ресторана и предназначенный </w:t>
-      </w:r>
-      <w:r>
+        <w:t xml:space="preserve">используемого для </w:t>
+      </w:r>
+      <w:r>
+        <w:rPr>
+          <w:rFonts w:eastAsia="Times New Roman" w:cs="Times New Roman"/>
+          <w:szCs w:val="28"/>
+          <w:lang w:eastAsia="ru-RU"/>
+        </w:rPr>
+        <w:t>обучения цифровых художников</w:t>
+      </w:r>
+    </w:p>
+    <w:p>
+      <w:pPr>
         <w:rPr>
           <w:rFonts w:eastAsia="Calibri" w:cs="Times New Roman"/>
           <w:szCs w:val="24"/>
         </w:rPr>
-        <w:t>для удобства клиентов ресторана.</w:t>
-      </w:r>
-    </w:p>
-    <w:p>
-      <w:pPr>
+      </w:pPr>
+      <w:r>
         <w:rPr>
           <w:rFonts w:eastAsia="Calibri" w:cs="Times New Roman"/>
           <w:szCs w:val="24"/>
         </w:rPr>
-      </w:pPr>
+        <w:t xml:space="preserve">Наименование </w:t>
+      </w:r>
       <w:r>
         <w:rPr>
           <w:rFonts w:eastAsia="Calibri" w:cs="Times New Roman"/>
           <w:szCs w:val="24"/>
         </w:rPr>
-        <w:t>Наименование сайта: «</w:t>
-      </w:r>
-      <w:proofErr w:type="spellStart"/>
+        <w:t>приложения</w:t>
+      </w:r>
+      <w:r>
+        <w:rPr>
+          <w:rFonts w:eastAsia="Calibri" w:cs="Times New Roman"/>
+          <w:szCs w:val="24"/>
+        </w:rPr>
+        <w:t>: «</w:t>
+      </w:r>
       <w:r>
         <w:rPr>
           <w:rFonts w:eastAsia="Calibri" w:cs="Times New Roman"/>
           <w:szCs w:val="24"/>
           <w:lang w:val="en-US"/>
         </w:rPr>
-        <w:t>KissKiss</w:t>
-      </w:r>
-      <w:proofErr w:type="spellEnd"/>
+        <w:t>Digital</w:t>
+      </w:r>
       <w:r>
         <w:rPr>
           <w:rFonts w:eastAsia="Calibri" w:cs="Times New Roman"/>
           <w:szCs w:val="24"/>
         </w:rPr>
-        <w:t>». Далее по тексту Система.</w:t>
-      </w:r>
-    </w:p>
-    <w:p>
-      <w:pPr>
-        <w:rPr>
-          <w:rFonts w:eastAsia="Calibri" w:cs="Times New Roman"/>
-          <w:szCs w:val="24"/>
-        </w:rPr>
-      </w:pPr>
-      <w:r>
-        <w:rPr>
-          <w:rFonts w:eastAsia="Calibri" w:cs="Times New Roman"/>
-          <w:szCs w:val="24"/>
-        </w:rPr>
-        <w:t>Краткая характеристика области применения: информационная система, обеспечивающая удобный и эффективный интерфейс для посетителей сайта, а также всю информацию о кото-ресторане, возможность забронировать столик и просмотреть меню.</w:t>
-      </w:r>
-    </w:p>
-    <w:p>
-      <w:pPr>
-        <w:rPr>
-          <w:rFonts w:eastAsia="Calibri" w:cs="Times New Roman"/>
-          <w:szCs w:val="24"/>
-        </w:rPr>
-      </w:pPr>
-      <w:r>
-        <w:rPr>
-          <w:rFonts w:eastAsia="Calibri" w:cs="Times New Roman"/>
-          <w:szCs w:val="24"/>
-        </w:rPr>
-        <w:t>Условные обозначения и сокращения:</w:t>
-      </w:r>
-    </w:p>
-    <w:p>
-      <w:pPr>
-        <w:contextualSpacing/>
-        <w:rPr>
-          <w:rFonts w:eastAsia="Calibri" w:cs="Times New Roman"/>
-          <w:szCs w:val="24"/>
-        </w:rPr>
-      </w:pPr>
-      <w:r>
-        <w:rPr>
-          <w:rFonts w:eastAsia="Calibri" w:cs="Times New Roman"/>
-          <w:szCs w:val="24"/>
-        </w:rPr>
-        <w:t>БД – База данных;</w:t>
-      </w:r>
-    </w:p>
-    <w:p>
-      <w:pPr>
-        <w:contextualSpacing/>
-        <w:rPr>
-          <w:rFonts w:eastAsia="Calibri" w:cs="Times New Roman"/>
-          <w:szCs w:val="24"/>
-        </w:rPr>
-      </w:pPr>
-      <w:r>
-        <w:rPr>
-          <w:rFonts w:eastAsia="Calibri" w:cs="Times New Roman"/>
-          <w:szCs w:val="24"/>
-        </w:rPr>
-        <w:t>ИС – Информационная система;</w:t>
-      </w:r>
-    </w:p>
-    <w:p>
-      <w:pPr>
-        <w:contextualSpacing/>
-        <w:rPr>
-          <w:rFonts w:eastAsia="Calibri" w:cs="Times New Roman"/>
-          <w:szCs w:val="24"/>
-        </w:rPr>
-      </w:pPr>
-      <w:r>
-        <w:rPr>
-          <w:rFonts w:eastAsia="Calibri" w:cs="Times New Roman"/>
-          <w:szCs w:val="24"/>
-        </w:rPr>
-        <w:t>ОС – Операционная система.</w:t>
-      </w:r>
-    </w:p>
-    <w:p>
-      <w:pPr>
-        <w:spacing w:before="120" w:line="480" w:lineRule="auto"/>
-        <w:rPr>
-          <w:rFonts w:eastAsia="Calibri" w:cs="Times New Roman"/>
-          <w:szCs w:val="24"/>
-        </w:rPr>
-      </w:pPr>
-      <w:r>
-        <w:rPr>
-          <w:rFonts w:eastAsia="Calibri" w:cs="Times New Roman"/>
-          <w:szCs w:val="24"/>
-        </w:rPr>
-        <w:t>1 ОСНОВАНИЯ ДЛЯ РАЗРАБОТКИ</w:t>
-      </w:r>
-    </w:p>
-    <w:p>
-      <w:pPr>
-        <w:contextualSpacing/>
-        <w:rPr>
-          <w:rFonts w:eastAsia="Calibri" w:cs="Times New Roman"/>
-          <w:szCs w:val="24"/>
-        </w:rPr>
-      </w:pPr>
-      <w:r>
-        <w:rPr>
-          <w:rFonts w:eastAsia="Calibri" w:cs="Times New Roman"/>
-          <w:szCs w:val="24"/>
-        </w:rPr>
-        <w:t xml:space="preserve">Основанием для проведения разработки является Приказ </w:t>
-      </w:r>
-      <w:r>
-        <w:rPr>
-          <w:rFonts w:eastAsia="Calibri" w:cs="Times New Roman"/>
-          <w:szCs w:val="24"/>
-        </w:rPr>
-        <w:t>№350-уч от 14.11.2019 года.</w:t>
-      </w:r>
-    </w:p>
-    <w:p>
-      <w:pPr>
-        <w:contextualSpacing/>
-        <w:rPr>
-          <w:rFonts w:eastAsia="Calibri" w:cs="Times New Roman"/>
-          <w:szCs w:val="24"/>
-        </w:rPr>
-      </w:pPr>
-      <w:r>
-        <w:rPr>
-          <w:rFonts w:eastAsia="Calibri" w:cs="Times New Roman"/>
-          <w:szCs w:val="24"/>
-        </w:rPr>
-        <w:t>Наименование темы разработки – «Разработка</w:t>
-      </w:r>
-      <w:r>
-        <w:rPr>
-          <w:rFonts w:eastAsia="Calibri" w:cs="Times New Roman"/>
-          <w:szCs w:val="24"/>
-        </w:rPr>
-        <w:t xml:space="preserve"> информационной системы</w:t>
-      </w:r>
-      <w:r>
-        <w:rPr>
-          <w:rFonts w:eastAsia="Calibri" w:cs="Times New Roman"/>
-          <w:szCs w:val="24"/>
-        </w:rPr>
-        <w:t xml:space="preserve"> сайта кото-ресторана «</w:t>
-      </w:r>
-      <w:proofErr w:type="spellStart"/>
+        <w:t xml:space="preserve"> </w:t>
+      </w:r>
       <w:r>
         <w:rPr>
           <w:rFonts w:eastAsia="Calibri" w:cs="Times New Roman"/>
           <w:szCs w:val="24"/>
           <w:lang w:val="en-US"/>
         </w:rPr>
-        <w:t>KissKiss</w:t>
-      </w:r>
-      <w:proofErr w:type="spellEnd"/>
+        <w:t>Artist</w:t>
+      </w:r>
       <w:r>
         <w:rPr>
           <w:rFonts w:eastAsia="Calibri" w:cs="Times New Roman"/>
           <w:szCs w:val="24"/>
         </w:rPr>
-        <w:t>»».</w:t>
-      </w:r>
-    </w:p>
-    <w:p>
-      <w:pPr>
-        <w:contextualSpacing/>
-        <w:rPr>
-          <w:rFonts w:eastAsia="Calibri" w:cs="Times New Roman"/>
-          <w:szCs w:val="24"/>
-        </w:rPr>
-      </w:pPr>
-      <w:r>
-        <w:rPr>
-          <w:rFonts w:eastAsia="Calibri" w:cs="Times New Roman"/>
-          <w:szCs w:val="24"/>
-        </w:rPr>
-        <w:t>Условное обозначение темы разработки – «</w:t>
-      </w:r>
-      <w:proofErr w:type="spellStart"/>
+        <w:t xml:space="preserve"> </w:t>
+      </w:r>
       <w:r>
         <w:rPr>
           <w:rFonts w:eastAsia="Calibri" w:cs="Times New Roman"/>
           <w:szCs w:val="24"/>
           <w:lang w:val="en-US"/>
         </w:rPr>
-        <w:t>KissKiss</w:t>
-      </w:r>
-      <w:proofErr w:type="spellEnd"/>
+        <w:t>Helper</w:t>
+      </w:r>
       <w:r>
         <w:rPr>
           <w:rFonts w:eastAsia="Calibri" w:cs="Times New Roman"/>
           <w:szCs w:val="24"/>
         </w:rPr>
-        <w:t>».</w:t>
-      </w:r>
-    </w:p>
-    <w:p>
-      <w:pPr>
-        <w:spacing w:before="120" w:line="480" w:lineRule="auto"/>
+        <w:t xml:space="preserve">». Далее по тексту </w:t>
+      </w:r>
+      <w:r>
         <w:rPr>
           <w:rFonts w:eastAsia="Calibri" w:cs="Times New Roman"/>
           <w:szCs w:val="24"/>
         </w:rPr>
-      </w:pPr>
+        <w:t>Мобильное приложение</w:t>
+      </w:r>
       <w:r>
         <w:rPr>
           <w:rFonts w:eastAsia="Calibri" w:cs="Times New Roman"/>
           <w:szCs w:val="24"/>
         </w:rPr>
+        <w:t>.</w:t>
+      </w:r>
+    </w:p>
+    <w:p>
+      <w:pPr>
+        <w:rPr>
+          <w:rFonts w:eastAsia="Calibri" w:cs="Times New Roman"/>
+          <w:szCs w:val="24"/>
+        </w:rPr>
+      </w:pPr>
+      <w:r>
+        <w:rPr>
+          <w:rFonts w:eastAsia="Calibri" w:cs="Times New Roman"/>
+          <w:szCs w:val="24"/>
+        </w:rPr>
+        <w:t xml:space="preserve">Краткая характеристика области применения: </w:t>
+      </w:r>
+      <w:r>
+        <w:rPr>
+          <w:rFonts w:eastAsia="Calibri" w:cs="Times New Roman"/>
+          <w:szCs w:val="24"/>
+        </w:rPr>
+        <w:t>Мобильная платформа, позволяющая цифровых художникам изучать и совершенствовать свои навыки, содержащее в себе теоретическую информацию и практические задания</w:t>
+      </w:r>
+      <w:r>
+        <w:rPr>
+          <w:rFonts w:eastAsia="Calibri" w:cs="Times New Roman"/>
+          <w:szCs w:val="24"/>
+        </w:rPr>
+        <w:t>.</w:t>
+      </w:r>
+    </w:p>
+    <w:p>
+      <w:pPr>
+        <w:rPr>
+          <w:rFonts w:eastAsia="Calibri" w:cs="Times New Roman"/>
+          <w:szCs w:val="24"/>
+        </w:rPr>
+      </w:pPr>
+      <w:r>
+        <w:rPr>
+          <w:rFonts w:eastAsia="Calibri" w:cs="Times New Roman"/>
+          <w:szCs w:val="24"/>
+        </w:rPr>
+        <w:t>Условные обозначения и сокращения:</w:t>
+      </w:r>
+    </w:p>
+    <w:p>
+      <w:pPr>
+        <w:contextualSpacing/>
+        <w:rPr>
+          <w:rFonts w:eastAsia="Calibri" w:cs="Times New Roman"/>
+          <w:szCs w:val="24"/>
+        </w:rPr>
+      </w:pPr>
+      <w:r>
+        <w:rPr>
+          <w:rFonts w:eastAsia="Calibri" w:cs="Times New Roman"/>
+          <w:szCs w:val="24"/>
+        </w:rPr>
+        <w:t>БД – База данных;</w:t>
+      </w:r>
+    </w:p>
+    <w:p>
+      <w:pPr>
+        <w:contextualSpacing/>
+        <w:rPr>
+          <w:rFonts w:eastAsia="Calibri" w:cs="Times New Roman"/>
+          <w:szCs w:val="24"/>
+        </w:rPr>
+      </w:pPr>
+      <w:r>
+        <w:rPr>
+          <w:rFonts w:eastAsia="Calibri" w:cs="Times New Roman"/>
+          <w:szCs w:val="24"/>
+        </w:rPr>
+        <w:t>МП – мобильная платформа</w:t>
+      </w:r>
+      <w:r>
+        <w:rPr>
+          <w:rFonts w:eastAsia="Calibri" w:cs="Times New Roman"/>
+          <w:szCs w:val="24"/>
+        </w:rPr>
+        <w:t>;</w:t>
+      </w:r>
+    </w:p>
+    <w:p>
+      <w:pPr>
+        <w:contextualSpacing/>
+        <w:rPr>
+          <w:rFonts w:eastAsia="Calibri" w:cs="Times New Roman"/>
+          <w:szCs w:val="24"/>
+        </w:rPr>
+      </w:pPr>
+      <w:r>
+        <w:rPr>
+          <w:rFonts w:eastAsia="Calibri" w:cs="Times New Roman"/>
+          <w:szCs w:val="24"/>
+        </w:rPr>
+        <w:t>ОС – Операционная система.</w:t>
+      </w:r>
+    </w:p>
+    <w:p>
+      <w:pPr>
+        <w:spacing w:before="120" w:line="480" w:lineRule="auto"/>
+        <w:rPr>
+          <w:rFonts w:eastAsia="Calibri" w:cs="Times New Roman"/>
+          <w:szCs w:val="24"/>
+        </w:rPr>
+      </w:pPr>
+      <w:r>
+        <w:rPr>
+          <w:rFonts w:eastAsia="Calibri" w:cs="Times New Roman"/>
+          <w:szCs w:val="24"/>
+        </w:rPr>
+        <w:t>1 ОСНОВАНИЯ ДЛЯ РАЗРАБОТКИ</w:t>
+      </w:r>
+    </w:p>
+    <w:p>
+      <w:pPr>
+        <w:contextualSpacing/>
+        <w:rPr>
+          <w:rFonts w:eastAsia="Calibri" w:cs="Times New Roman"/>
+          <w:szCs w:val="24"/>
+        </w:rPr>
+      </w:pPr>
+      <w:r>
+        <w:rPr>
+          <w:rFonts w:eastAsia="Calibri" w:cs="Times New Roman"/>
+          <w:szCs w:val="24"/>
+        </w:rPr>
+        <w:t xml:space="preserve">Основанием для проведения разработки является </w:t>
+      </w:r>
+      <w:r>
+        <w:rPr>
+          <w:rFonts w:eastAsia="Calibri" w:cs="Times New Roman"/>
+          <w:szCs w:val="24"/>
+          <w:highlight w:val="yellow"/>
+        </w:rPr>
+        <w:t xml:space="preserve">Приказ </w:t>
+      </w:r>
+      <w:r>
+        <w:rPr>
+          <w:rFonts w:eastAsia="Calibri" w:cs="Times New Roman"/>
+          <w:szCs w:val="24"/>
+          <w:highlight w:val="yellow"/>
+        </w:rPr>
+        <w:t>№350-уч</w:t>
+      </w:r>
+      <w:r>
+        <w:rPr>
+          <w:rFonts w:eastAsia="Calibri" w:cs="Times New Roman"/>
+          <w:szCs w:val="24"/>
+        </w:rPr>
+        <w:t xml:space="preserve"> от </w:t>
+      </w:r>
+      <w:r>
+        <w:rPr>
+          <w:rFonts w:eastAsia="Calibri" w:cs="Times New Roman"/>
+          <w:szCs w:val="24"/>
+          <w:highlight w:val="yellow"/>
+        </w:rPr>
+        <w:t>14.11.20</w:t>
+      </w:r>
+      <w:r>
+        <w:rPr>
+          <w:rFonts w:eastAsia="Calibri" w:cs="Times New Roman"/>
+          <w:szCs w:val="24"/>
+          <w:highlight w:val="yellow"/>
+        </w:rPr>
+        <w:t>21</w:t>
+      </w:r>
+      <w:r>
+        <w:rPr>
+          <w:rFonts w:eastAsia="Calibri" w:cs="Times New Roman"/>
+          <w:szCs w:val="24"/>
+        </w:rPr>
+        <w:t xml:space="preserve"> года.</w:t>
+      </w:r>
+    </w:p>
+    <w:p>
+      <w:pPr>
+        <w:contextualSpacing/>
+        <w:rPr>
+          <w:rFonts w:eastAsia="Calibri" w:cs="Times New Roman"/>
+          <w:szCs w:val="24"/>
+        </w:rPr>
+      </w:pPr>
+      <w:r>
+        <w:rPr>
+          <w:rFonts w:eastAsia="Calibri" w:cs="Times New Roman"/>
+          <w:szCs w:val="24"/>
+        </w:rPr>
+        <w:t xml:space="preserve">Наименование темы разработки – </w:t>
+      </w:r>
+      <w:r>
+        <w:rPr>
+          <w:rFonts w:eastAsia="Calibri" w:cs="Times New Roman"/>
+          <w:szCs w:val="24"/>
+        </w:rPr>
+        <w:t>«</w:t>
+      </w:r>
+      <w:r>
+        <w:rPr>
+          <w:rFonts w:eastAsia="Times New Roman" w:cs="Times New Roman"/>
+          <w:szCs w:val="28"/>
+          <w:lang w:eastAsia="ru-RU"/>
+        </w:rPr>
+        <w:t xml:space="preserve">Разработка </w:t>
+      </w:r>
+      <w:r>
+        <w:rPr>
+          <w:rFonts w:eastAsia="Times New Roman" w:cs="Times New Roman"/>
+          <w:szCs w:val="28"/>
+          <w:lang w:eastAsia="ru-RU"/>
+        </w:rPr>
+        <w:t>мобильной платформы для обучения цифровых художников «</w:t>
+      </w:r>
+      <w:r>
+        <w:rPr>
+          <w:rFonts w:eastAsia="Times New Roman" w:cs="Times New Roman"/>
+          <w:szCs w:val="28"/>
+          <w:lang w:val="en-AU" w:eastAsia="ru-RU"/>
+        </w:rPr>
+        <w:t>Digital</w:t>
+      </w:r>
+      <w:r>
+        <w:rPr>
+          <w:rFonts w:eastAsia="Times New Roman" w:cs="Times New Roman"/>
+          <w:szCs w:val="28"/>
+          <w:lang w:eastAsia="ru-RU"/>
+        </w:rPr>
+        <w:t xml:space="preserve"> </w:t>
+      </w:r>
+      <w:r>
+        <w:rPr>
+          <w:rFonts w:eastAsia="Times New Roman" w:cs="Times New Roman"/>
+          <w:szCs w:val="28"/>
+          <w:lang w:val="en-AU" w:eastAsia="ru-RU"/>
+        </w:rPr>
+        <w:t>Artist</w:t>
+      </w:r>
+      <w:r>
+        <w:rPr>
+          <w:rFonts w:eastAsia="Times New Roman" w:cs="Times New Roman"/>
+          <w:szCs w:val="28"/>
+          <w:lang w:eastAsia="ru-RU"/>
+        </w:rPr>
+        <w:t xml:space="preserve"> </w:t>
+      </w:r>
+      <w:r>
+        <w:rPr>
+          <w:rFonts w:eastAsia="Times New Roman" w:cs="Times New Roman"/>
+          <w:szCs w:val="28"/>
+          <w:lang w:val="en-AU" w:eastAsia="ru-RU"/>
+        </w:rPr>
+        <w:t>Helper</w:t>
+      </w:r>
+      <w:r>
+        <w:rPr>
+          <w:rFonts w:eastAsia="Times New Roman" w:cs="Times New Roman"/>
+          <w:caps/>
+          <w:szCs w:val="28"/>
+          <w:lang w:eastAsia="ru-RU"/>
+        </w:rPr>
+        <w:t>»</w:t>
+      </w:r>
+      <w:r>
+        <w:rPr>
+          <w:rFonts w:eastAsia="Times New Roman" w:cs="Times New Roman"/>
+          <w:caps/>
+          <w:szCs w:val="28"/>
+          <w:lang w:eastAsia="ru-RU"/>
+        </w:rPr>
+        <w:t>»</w:t>
+      </w:r>
+      <w:r>
+        <w:rPr>
+          <w:rFonts w:eastAsia="Calibri" w:cs="Times New Roman"/>
+          <w:szCs w:val="24"/>
+        </w:rPr>
+        <w:t>.</w:t>
+      </w:r>
+    </w:p>
+    <w:p>
+      <w:pPr>
+        <w:contextualSpacing/>
+        <w:rPr>
+          <w:rFonts w:eastAsia="Calibri" w:cs="Times New Roman"/>
+          <w:szCs w:val="24"/>
+        </w:rPr>
+      </w:pPr>
+      <w:r>
+        <w:rPr>
+          <w:rFonts w:eastAsia="Calibri" w:cs="Times New Roman"/>
+          <w:szCs w:val="24"/>
+        </w:rPr>
+        <w:t>Условное обозначение темы разработки – «</w:t>
+      </w:r>
+      <w:r>
+        <w:rPr>
+          <w:rFonts w:eastAsia="Calibri" w:cs="Times New Roman"/>
+          <w:szCs w:val="24"/>
+          <w:lang w:val="en-AU"/>
+        </w:rPr>
+        <w:t>DAH</w:t>
+      </w:r>
+      <w:r>
+        <w:rPr>
+          <w:rFonts w:eastAsia="Calibri" w:cs="Times New Roman"/>
+          <w:szCs w:val="24"/>
+        </w:rPr>
+        <w:t>».</w:t>
+      </w:r>
+    </w:p>
+    <w:p>
+      <w:pPr>
+        <w:spacing w:before="120" w:line="480" w:lineRule="auto"/>
+        <w:rPr>
+          <w:rFonts w:eastAsia="Calibri" w:cs="Times New Roman"/>
+          <w:szCs w:val="24"/>
+        </w:rPr>
+      </w:pPr>
+      <w:r>
+        <w:rPr>
+          <w:rFonts w:eastAsia="Calibri" w:cs="Times New Roman"/>
+          <w:szCs w:val="24"/>
+        </w:rPr>
         <w:t>2 НАЗНАЧЕНИЕ РАЗРАБОТКИ</w:t>
       </w:r>
     </w:p>
@@ -7078,7 +7285,23 @@
           <w:szCs w:val="24"/>
           <w:lang w:eastAsia="ru-RU"/>
         </w:rPr>
-        <w:t>Основное назначение сайта заключается в:</w:t>
+        <w:t xml:space="preserve">Основное назначение </w:t>
+      </w:r>
+      <w:r>
+        <w:rPr>
+          <w:rFonts w:eastAsia="Times New Roman" w:cs="Times New Roman"/>
+          <w:szCs w:val="24"/>
+          <w:lang w:eastAsia="ru-RU"/>
+        </w:rPr>
+        <w:t>мобильного приложения</w:t>
+      </w:r>
+      <w:r>
+        <w:rPr>
+          <w:rFonts w:eastAsia="Times New Roman" w:cs="Times New Roman"/>
+          <w:szCs w:val="24"/>
+          <w:lang w:eastAsia="ru-RU"/>
+        </w:rPr>
+        <w:t xml:space="preserve"> заключается в:</w:t>
       </w:r>
     </w:p>
     <w:p>
@@ -7101,7 +7324,15 @@
           <w:szCs w:val="24"/>
           <w:lang w:eastAsia="ru-RU"/>
         </w:rPr>
-        <w:t>обеспечении удобным и эффективным интерфейсом сайта для посетителей;</w:t>
+        <w:t xml:space="preserve">обеспечении </w:t>
+      </w:r>
+      <w:r>
+        <w:rPr>
+          <w:rFonts w:eastAsia="Times New Roman" w:cs="Times New Roman"/>
+          <w:szCs w:val="24"/>
+          <w:lang w:eastAsia="ru-RU"/>
+        </w:rPr>
+        <w:t>пользователя теоретической информацией для получения новых знаний в области цифрового рисунка</w:t>
       </w:r>
     </w:p>
     <w:p>
@@ -7122,7 +7353,7 @@
           <w:rFonts w:eastAsia="Calibri" w:cs="Times New Roman"/>
           <w:szCs w:val="28"/>
         </w:rPr>
-        <w:t>разработке дизайна, с помощью которого посетители сайта смогут получать актуальную информацию о ресторане и его деятельности.</w:t>
+        <w:t>обеспечении пользователями практическими заданиями для формирования, закрепления и совершенствования навыков цифрового рисунка</w:t>
       </w:r>
     </w:p>
     <w:p>
@@ -7138,10 +7369,9 @@
           <w:rFonts w:eastAsia="Calibri" w:cs="Times New Roman"/>
           <w:szCs w:val="28"/>
         </w:rPr>
+        <w:lastRenderedPageBreak/>
         <w:t>Лица, которые могут работать с данной Системой:</w:t>
       </w:r>
-      <w:bookmarkStart w:id="16" w:name="_GoBack"/>
-      <w:bookmarkEnd w:id="16"/>
     </w:p>
     <w:p>
       <w:pPr>
@@ -7157,8 +7387,31 @@
           <w:szCs w:val="28"/>
           <w:lang w:eastAsia="ru-RU"/>
         </w:rPr>
-        <w:lastRenderedPageBreak/>
-        <w:t xml:space="preserve">администратор - </w:t>
+        <w:t>Пользователь</w:t>
+      </w:r>
+      <w:r>
+        <w:rPr>
+          <w:rFonts w:ascii="Courier New" w:eastAsia="Calibri" w:hAnsi="Courier New" w:cs="Courier New"/>
+          <w:szCs w:val="28"/>
+          <w:lang w:eastAsia="ru-RU"/>
+        </w:rPr>
+        <w:t xml:space="preserve"> </w:t>
+      </w:r>
+      <w:r>
+        <w:rPr>
+          <w:rFonts w:ascii="Courier New" w:eastAsia="Calibri" w:hAnsi="Courier New" w:cs="Courier New"/>
+          <w:szCs w:val="28"/>
+          <w:lang w:eastAsia="ru-RU"/>
+        </w:rPr>
+        <w:t>–</w:t>
+      </w:r>
+      <w:r>
+        <w:rPr>
+          <w:rFonts w:ascii="Courier New" w:eastAsia="Calibri" w:hAnsi="Courier New" w:cs="Courier New"/>
+          <w:szCs w:val="28"/>
+          <w:lang w:eastAsia="ru-RU"/>
+        </w:rPr>
+        <w:t xml:space="preserve"> </w:t>
       </w:r>
       <w:r>
         <w:rPr>
@@ -7166,90 +7419,7 @@
           <w:szCs w:val="28"/>
           <w:lang w:eastAsia="ru-RU"/>
         </w:rPr>
-        <w:t>управляет полностью всем сайтом, следит за его работоспособностью и безопасностью</w:t>
-      </w:r>
-      <w:r>
-        <w:rPr>
-          <w:rFonts w:ascii="Courier New" w:eastAsia="Calibri" w:hAnsi="Courier New" w:cs="Courier New"/>
-          <w:szCs w:val="28"/>
-          <w:lang w:eastAsia="ru-RU"/>
-        </w:rPr>
-        <w:t>;</w:t>
-      </w:r>
-    </w:p>
-    <w:p>
-      <w:pPr>
-        <w:rPr>
-          <w:rFonts w:eastAsia="Calibri" w:cs="Times New Roman"/>
-          <w:szCs w:val="28"/>
-          <w:lang w:eastAsia="ru-RU"/>
-        </w:rPr>
-      </w:pPr>
-      <w:r>
-        <w:rPr>
-          <w:rFonts w:ascii="Courier New" w:eastAsia="Calibri" w:hAnsi="Courier New" w:cs="Courier New"/>
-          <w:szCs w:val="28"/>
-          <w:lang w:eastAsia="ru-RU"/>
-        </w:rPr>
-        <w:t xml:space="preserve">модератор - </w:t>
-      </w:r>
-      <w:r>
-        <w:rPr>
-          <w:rFonts w:eastAsia="Calibri" w:cs="Times New Roman"/>
-          <w:szCs w:val="28"/>
-          <w:lang w:eastAsia="ru-RU"/>
-        </w:rPr>
-        <w:t>просматривает сообщения о бронировании столиков;</w:t>
-      </w:r>
-    </w:p>
-    <w:p>
-      <w:pPr>
-        <w:rPr>
-          <w:rFonts w:eastAsia="Calibri" w:cs="Times New Roman"/>
-          <w:szCs w:val="28"/>
-          <w:lang w:eastAsia="ru-RU"/>
-        </w:rPr>
-      </w:pPr>
-      <w:r>
-        <w:rPr>
-          <w:rFonts w:ascii="Courier New" w:eastAsia="Calibri" w:hAnsi="Courier New" w:cs="Courier New"/>
-          <w:szCs w:val="28"/>
-          <w:lang w:eastAsia="ru-RU"/>
-        </w:rPr>
-        <w:t xml:space="preserve">рекламщик - </w:t>
-      </w:r>
-      <w:r>
-        <w:rPr>
-          <w:rFonts w:eastAsia="Calibri" w:cs="Times New Roman"/>
-          <w:szCs w:val="28"/>
-          <w:lang w:eastAsia="ru-RU"/>
-        </w:rPr>
-        <w:t>может размещать рекламные записи сайта, акции и скидки ресторана, а также отсылать рекламные рассылки тем посетителям сайта, которые подписались на эти рассылки;</w:t>
-      </w:r>
-    </w:p>
-    <w:p>
-      <w:pPr>
-        <w:rPr>
-          <w:rFonts w:ascii="Courier New" w:eastAsia="Calibri" w:hAnsi="Courier New" w:cs="Courier New"/>
-          <w:szCs w:val="28"/>
-          <w:lang w:eastAsia="ru-RU"/>
-        </w:rPr>
-      </w:pPr>
-      <w:r>
-        <w:rPr>
-          <w:rFonts w:ascii="Courier New" w:eastAsia="Calibri" w:hAnsi="Courier New" w:cs="Courier New"/>
-          <w:szCs w:val="28"/>
-          <w:lang w:eastAsia="ru-RU"/>
-        </w:rPr>
-        <w:t xml:space="preserve">посетитель сайта - </w:t>
-      </w:r>
-      <w:r>
-        <w:rPr>
-          <w:rFonts w:eastAsia="Calibri" w:cs="Times New Roman"/>
-          <w:szCs w:val="28"/>
-          <w:lang w:eastAsia="ru-RU"/>
-        </w:rPr>
-        <w:t xml:space="preserve">может бронировать столик на нужную дату и время, а также выбрать количество человек, которые с ним пойдут в ресторан. Ещё пользователь может подписываться на рекламные рассылки от кото-ресторана. </w:t>
+        <w:t>имеет доступ к лекциям и практическим заданиям</w:t>
       </w:r>
     </w:p>
     <w:p>
@@ -7265,7 +7435,14 @@
           <w:rFonts w:eastAsia="Calibri" w:cs="Times New Roman"/>
           <w:szCs w:val="24"/>
         </w:rPr>
-        <w:t>3 ТРЕБОВАНИЕ К САЙТУ</w:t>
+        <w:t xml:space="preserve">3 ТРЕБОВАНИЕ К </w:t>
+      </w:r>
+      <w:r>
+        <w:rPr>
+          <w:rFonts w:eastAsia="Calibri" w:cs="Times New Roman"/>
+          <w:szCs w:val="24"/>
+        </w:rPr>
+        <w:t>МОБИЛЬНОМУ ПРИЛОЖЕНИЮ</w:t>
       </w:r>
     </w:p>
     <w:p>
@@ -7309,14 +7486,22 @@
           <w:lang w:eastAsia="ru-RU"/>
         </w:rPr>
       </w:pPr>
-      <w:bookmarkStart w:id="17" w:name="_Hlk24549629"/>
+      <w:bookmarkStart w:id="16" w:name="_Hlk24549629"/>
       <w:r>
         <w:rPr>
           <w:rFonts w:eastAsia="Times New Roman" w:cs="Times New Roman"/>
           <w:szCs w:val="24"/>
           <w:lang w:eastAsia="ru-RU"/>
         </w:rPr>
-        <w:t>добавление, удаление и редактирование информации о залах, информации о меню, рекламных записей, акций и скидок;</w:t>
+        <w:t>Регистрация и авторизация пользователя</w:t>
+      </w:r>
+      <w:r>
+        <w:rPr>
+          <w:rFonts w:eastAsia="Times New Roman" w:cs="Times New Roman"/>
+          <w:szCs w:val="24"/>
+          <w:lang w:val="en-AU" w:eastAsia="ru-RU"/>
+        </w:rPr>
+        <w:t>;</w:t>
       </w:r>
     </w:p>
     <w:p>
@@ -7339,11 +7524,9 @@
           <w:szCs w:val="24"/>
           <w:lang w:eastAsia="ru-RU"/>
         </w:rPr>
-        <w:t xml:space="preserve">бронирование столиков в кото-ресторане; </w:t>
-      </w:r>
-      <w:bookmarkStart w:id="18" w:name="_Hlk25700530"/>
-    </w:p>
-    <w:bookmarkEnd w:id="18"/>
+        <w:t>Возможность возврата пароля в случае его утраты</w:t>
+      </w:r>
+    </w:p>
     <w:p>
       <w:pPr>
         <w:numPr>
@@ -7353,20 +7536,23 @@
         <w:ind w:left="1134" w:hanging="425"/>
         <w:contextualSpacing/>
         <w:rPr>
-          <w:rFonts w:eastAsia="Calibri" w:cs="Times New Roman"/>
-          <w:szCs w:val="28"/>
-        </w:rPr>
-      </w:pPr>
-      <w:r>
-        <w:rPr>
           <w:rFonts w:eastAsia="Times New Roman" w:cs="Times New Roman"/>
           <w:szCs w:val="24"/>
           <w:lang w:eastAsia="ru-RU"/>
         </w:rPr>
-        <w:t>изменение статуса сообщений о бронировании столиков.</w:t>
-      </w:r>
-      <w:bookmarkEnd w:id="17"/>
-    </w:p>
+      </w:pPr>
+      <w:r>
+        <w:rPr>
+          <w:rFonts w:eastAsia="Times New Roman" w:cs="Times New Roman"/>
+          <w:szCs w:val="24"/>
+          <w:lang w:eastAsia="ru-RU"/>
+        </w:rPr>
+        <w:t>Просмотр лекций и практических заданий</w:t>
+      </w:r>
+      <w:bookmarkStart w:id="17" w:name="_Hlk25700530"/>
+    </w:p>
+    <w:bookmarkEnd w:id="16"/>
+    <w:bookmarkEnd w:id="17"/>
     <w:p>
       <w:pPr>
         <w:contextualSpacing/>
@@ -7396,17 +7582,22 @@
           <w:rFonts w:eastAsia="Calibri" w:cs="Times New Roman"/>
           <w:szCs w:val="24"/>
         </w:rPr>
-        <w:t xml:space="preserve">Требования к временным </w:t>
-      </w:r>
-      <w:proofErr w:type="spellStart"/>
+        <w:t>Требования к временным характеристикам</w:t>
+      </w:r>
       <w:r>
         <w:rPr>
           <w:rFonts w:eastAsia="Calibri" w:cs="Times New Roman"/>
           <w:szCs w:val="24"/>
         </w:rPr>
-        <w:t>характеристикамИС</w:t>
-      </w:r>
-      <w:proofErr w:type="spellEnd"/>
+        <w:t xml:space="preserve"> </w:t>
+      </w:r>
+      <w:r>
+        <w:rPr>
+          <w:rFonts w:eastAsia="Calibri" w:cs="Times New Roman"/>
+          <w:szCs w:val="24"/>
+        </w:rPr>
+        <w:t>МП</w:t>
+      </w:r>
       <w:r>
         <w:rPr>
           <w:rFonts w:eastAsia="Calibri" w:cs="Times New Roman"/>
@@ -7494,7 +7685,6 @@
           <w:rFonts w:eastAsia="Calibri" w:cs="Times New Roman"/>
           <w:szCs w:val="24"/>
         </w:rPr>
-        <w:lastRenderedPageBreak/>
         <w:t>использование лицензионного программного обеспечения;</w:t>
       </w:r>
     </w:p>
@@ -7580,7 +7770,7 @@
         </w:rPr>
         <w:t>соблюдение типов данных при заполнении полей;</w:t>
       </w:r>
-      <w:bookmarkStart w:id="19" w:name="_Hlk26815356"/>
+      <w:bookmarkStart w:id="18" w:name="_Hlk26815356"/>
     </w:p>
     <w:p>
       <w:pPr>
@@ -7621,39 +7811,61 @@
           <w:rFonts w:eastAsia="Calibri" w:cs="Times New Roman"/>
           <w:szCs w:val="24"/>
         </w:rPr>
-        <w:t>Время восстановления после отказа, вызванного сбоем электропитания технических средств, не фатальным сбоем ОС или файловой системы, не должно превышать 15 минут при соблюдении условий эксплуатации технических и программных средств и правильной настройки операционной системы.</w:t>
-      </w:r>
-    </w:p>
-    <w:bookmarkEnd w:id="19"/>
-    <w:p>
-      <w:pPr>
-        <w:spacing w:before="120" w:line="480" w:lineRule="auto"/>
+        <w:t xml:space="preserve">Время восстановления после отказа, вызванного сбоем электропитания технических средств, не фатальным сбоем ОС или файловой системы, не должно превышать 15 минут при соблюдении условий эксплуатации </w:t>
+      </w:r>
+      <w:r>
         <w:rPr>
           <w:rFonts w:eastAsia="Calibri" w:cs="Times New Roman"/>
           <w:szCs w:val="24"/>
         </w:rPr>
-      </w:pPr>
-      <w:r>
+        <w:lastRenderedPageBreak/>
+        <w:t>технических и программных средств и правильной настройки операционной системы.</w:t>
+      </w:r>
+    </w:p>
+    <w:bookmarkEnd w:id="18"/>
+    <w:p>
+      <w:pPr>
+        <w:spacing w:before="120" w:line="480" w:lineRule="auto"/>
         <w:rPr>
           <w:rFonts w:eastAsia="Calibri" w:cs="Times New Roman"/>
           <w:szCs w:val="24"/>
         </w:rPr>
-        <w:t>3.3 Условия эксплуатации</w:t>
-      </w:r>
-    </w:p>
-    <w:p>
-      <w:pPr>
+      </w:pPr>
+      <w:r>
         <w:rPr>
           <w:rFonts w:eastAsia="Calibri" w:cs="Times New Roman"/>
           <w:szCs w:val="24"/>
         </w:rPr>
-      </w:pPr>
-      <w:r>
+        <w:t>3.3 Условия эксплуатации</w:t>
+      </w:r>
+    </w:p>
+    <w:p>
+      <w:pPr>
         <w:rPr>
           <w:rFonts w:eastAsia="Calibri" w:cs="Times New Roman"/>
           <w:szCs w:val="24"/>
         </w:rPr>
-        <w:t>Обслуживание ИС включает в себя:</w:t>
+      </w:pPr>
+      <w:r>
+        <w:rPr>
+          <w:rFonts w:eastAsia="Calibri" w:cs="Times New Roman"/>
+          <w:szCs w:val="24"/>
+        </w:rPr>
+        <w:t xml:space="preserve">Обслуживание </w:t>
+      </w:r>
+      <w:r>
+        <w:rPr>
+          <w:rFonts w:eastAsia="Calibri" w:cs="Times New Roman"/>
+          <w:szCs w:val="24"/>
+        </w:rPr>
+        <w:t>МП</w:t>
+      </w:r>
+      <w:r>
+        <w:rPr>
+          <w:rFonts w:eastAsia="Calibri" w:cs="Times New Roman"/>
+          <w:szCs w:val="24"/>
+        </w:rPr>
+        <w:t xml:space="preserve"> включает в себя:</w:t>
       </w:r>
     </w:p>
     <w:p>
@@ -7695,27 +7907,25 @@
           <w:rFonts w:eastAsia="Calibri" w:cs="Times New Roman"/>
           <w:szCs w:val="24"/>
         </w:rPr>
-        <w:t>системное администрирование БД ИС.</w:t>
-      </w:r>
-    </w:p>
-    <w:p>
-      <w:pPr>
+        <w:t xml:space="preserve">системное администрирование БД </w:t>
+      </w:r>
+      <w:r>
         <w:rPr>
           <w:rFonts w:eastAsia="Calibri" w:cs="Times New Roman"/>
           <w:szCs w:val="24"/>
         </w:rPr>
-      </w:pPr>
+        <w:t>МП</w:t>
+      </w:r>
       <w:r>
         <w:rPr>
           <w:rFonts w:eastAsia="Calibri" w:cs="Times New Roman"/>
           <w:szCs w:val="24"/>
         </w:rPr>
-        <w:t>Требования к численности и квалификации персонала: минимальное количество персонала, требуемого для её нормального функционирования, должно составлять не менее трёх штатных единиц: администратор, рекламщик и модератор.</w:t>
-      </w:r>
-    </w:p>
-    <w:p>
-      <w:pPr>
-        <w:spacing w:before="120" w:line="480" w:lineRule="auto"/>
+        <w:t>.</w:t>
+      </w:r>
+    </w:p>
+    <w:p>
+      <w:pPr>
         <w:rPr>
           <w:rFonts w:eastAsia="Calibri" w:cs="Times New Roman"/>
           <w:szCs w:val="24"/>
@@ -7726,22 +7936,145 @@
           <w:rFonts w:eastAsia="Calibri" w:cs="Times New Roman"/>
           <w:szCs w:val="24"/>
         </w:rPr>
-        <w:t>3.4 Требования к составу и параметрам технических средств</w:t>
-      </w:r>
-    </w:p>
-    <w:p>
-      <w:pPr>
+        <w:t xml:space="preserve">Требования к численности и квалификации персонала: минимальное количество персонала, требуемого для её нормального функционирования, должно составлять </w:t>
+      </w:r>
+      <w:r>
         <w:rPr>
           <w:rFonts w:eastAsia="Calibri" w:cs="Times New Roman"/>
           <w:szCs w:val="24"/>
         </w:rPr>
-      </w:pPr>
+        <w:t>одну</w:t>
+      </w:r>
       <w:r>
         <w:rPr>
           <w:rFonts w:eastAsia="Calibri" w:cs="Times New Roman"/>
           <w:szCs w:val="24"/>
         </w:rPr>
-        <w:t xml:space="preserve">Сервер БД может располагаться на оборудовании с минимальными аппаратными требованиями: процессор </w:t>
+        <w:t xml:space="preserve"> штатн</w:t>
+      </w:r>
+      <w:r>
+        <w:rPr>
+          <w:rFonts w:eastAsia="Calibri" w:cs="Times New Roman"/>
+          <w:szCs w:val="24"/>
+        </w:rPr>
+        <w:t>ую</w:t>
+      </w:r>
+      <w:r>
+        <w:rPr>
+          <w:rFonts w:eastAsia="Calibri" w:cs="Times New Roman"/>
+          <w:szCs w:val="24"/>
+        </w:rPr>
+        <w:t xml:space="preserve"> единиц</w:t>
+      </w:r>
+      <w:r>
+        <w:rPr>
+          <w:rFonts w:eastAsia="Calibri" w:cs="Times New Roman"/>
+          <w:szCs w:val="24"/>
+        </w:rPr>
+        <w:t>у</w:t>
+      </w:r>
+      <w:r>
+        <w:rPr>
+          <w:rFonts w:eastAsia="Calibri" w:cs="Times New Roman"/>
+          <w:szCs w:val="24"/>
+        </w:rPr>
+        <w:t>: администратор</w:t>
+      </w:r>
+    </w:p>
+    <w:p>
+      <w:pPr>
+        <w:spacing w:before="120" w:line="480" w:lineRule="auto"/>
+        <w:rPr>
+          <w:rFonts w:eastAsia="Calibri" w:cs="Times New Roman"/>
+          <w:szCs w:val="24"/>
+        </w:rPr>
+      </w:pPr>
+      <w:r>
+        <w:rPr>
+          <w:rFonts w:eastAsia="Calibri" w:cs="Times New Roman"/>
+          <w:szCs w:val="24"/>
+        </w:rPr>
+        <w:t>3.4 Требования к составу и параметрам технических средств</w:t>
+      </w:r>
+    </w:p>
+    <w:p>
+      <w:pPr>
+        <w:rPr>
+          <w:rFonts w:eastAsia="Calibri" w:cs="Times New Roman"/>
+          <w:szCs w:val="24"/>
+        </w:rPr>
+      </w:pPr>
+      <w:r>
+        <w:rPr>
+          <w:rFonts w:eastAsia="Calibri" w:cs="Times New Roman"/>
+          <w:szCs w:val="24"/>
+        </w:rPr>
+        <w:t xml:space="preserve">Сервер БД </w:t>
+      </w:r>
+      <w:r>
+        <w:rPr>
+          <w:rFonts w:eastAsia="Calibri" w:cs="Times New Roman"/>
+          <w:szCs w:val="24"/>
+        </w:rPr>
+        <w:t>располагается в облаке, поэтому не требует никаких технических средств для поддержания</w:t>
+      </w:r>
+      <w:r>
+        <w:rPr>
+          <w:rFonts w:eastAsia="Calibri" w:cs="Times New Roman"/>
+          <w:szCs w:val="24"/>
+        </w:rPr>
+        <w:t>.</w:t>
+      </w:r>
+    </w:p>
+    <w:p>
+      <w:pPr>
+        <w:rPr>
+          <w:rFonts w:eastAsia="Calibri" w:cs="Times New Roman"/>
+          <w:szCs w:val="24"/>
+        </w:rPr>
+      </w:pPr>
+      <w:r>
+        <w:rPr>
+          <w:rFonts w:eastAsia="Calibri" w:cs="Times New Roman"/>
+          <w:szCs w:val="24"/>
+        </w:rPr>
+        <w:t xml:space="preserve">Для работы с </w:t>
+      </w:r>
+      <w:r>
+        <w:rPr>
+          <w:rFonts w:eastAsia="Calibri" w:cs="Times New Roman"/>
+          <w:szCs w:val="24"/>
+        </w:rPr>
+        <w:t>МП</w:t>
+      </w:r>
+      <w:r>
+        <w:rPr>
+          <w:rFonts w:eastAsia="Calibri" w:cs="Times New Roman"/>
+          <w:szCs w:val="24"/>
+        </w:rPr>
+        <w:t xml:space="preserve"> требуется </w:t>
+      </w:r>
+      <w:r>
+        <w:rPr>
+          <w:rFonts w:eastAsia="Calibri" w:cs="Times New Roman"/>
+          <w:szCs w:val="24"/>
+        </w:rPr>
+        <w:t xml:space="preserve">мобильный телефон, использующий ОС </w:t>
+      </w:r>
+      <w:r>
+        <w:rPr>
+          <w:rFonts w:eastAsia="Calibri" w:cs="Times New Roman"/>
+          <w:szCs w:val="24"/>
+          <w:lang w:val="en-AU"/>
+        </w:rPr>
+        <w:t>Android</w:t>
+      </w:r>
+      <w:r>
+        <w:rPr>
+          <w:rFonts w:eastAsia="Calibri" w:cs="Times New Roman"/>
+          <w:szCs w:val="24"/>
+        </w:rPr>
+        <w:t xml:space="preserve"> </w:t>
       </w:r>
       <w:r>
         <w:rPr>
@@ -7749,44 +8082,45 @@
           <w:szCs w:val="24"/>
           <w:lang w:val="en-US"/>
         </w:rPr>
-        <w:t>Intel</w:t>
+        <w:t>c</w:t>
       </w:r>
       <w:r>
         <w:rPr>
           <w:rFonts w:eastAsia="Calibri" w:cs="Times New Roman"/>
           <w:szCs w:val="24"/>
         </w:rPr>
-        <w:t xml:space="preserve"> или </w:t>
+        <w:t xml:space="preserve"> </w:t>
       </w:r>
       <w:r>
         <w:rPr>
           <w:rFonts w:eastAsia="Calibri" w:cs="Times New Roman"/>
           <w:szCs w:val="24"/>
-          <w:lang w:val="en-US"/>
-        </w:rPr>
-        <w:t>AMD</w:t>
+        </w:rPr>
+        <w:t xml:space="preserve">26 </w:t>
       </w:r>
       <w:r>
         <w:rPr>
           <w:rFonts w:eastAsia="Calibri" w:cs="Times New Roman"/>
           <w:szCs w:val="24"/>
-        </w:rPr>
-        <w:t xml:space="preserve">, тактовая частота не ниже 2 </w:t>
-      </w:r>
-      <w:r>
+          <w:lang w:val="en-AU"/>
+        </w:rPr>
+        <w:t>API</w:t>
+      </w:r>
+    </w:p>
+    <w:p>
+      <w:pPr>
+        <w:spacing w:before="120" w:line="480" w:lineRule="auto"/>
         <w:rPr>
           <w:rFonts w:eastAsia="Calibri" w:cs="Times New Roman"/>
           <w:szCs w:val="24"/>
-          <w:lang w:val="en-US"/>
-        </w:rPr>
-        <w:t>GHz</w:t>
-      </w:r>
+        </w:rPr>
+      </w:pPr>
       <w:r>
         <w:rPr>
           <w:rFonts w:eastAsia="Calibri" w:cs="Times New Roman"/>
           <w:szCs w:val="24"/>
         </w:rPr>
-        <w:t>, оперативная память не менее 4 Гб, не менее 5 Гб свободного дискового пространства.</w:t>
+        <w:t>3.5 Требования к информационной и программной совместимости</w:t>
       </w:r>
     </w:p>
     <w:p>
@@ -7801,7 +8135,7 @@
           <w:rFonts w:eastAsia="Calibri" w:cs="Times New Roman"/>
           <w:szCs w:val="24"/>
         </w:rPr>
-        <w:t>Для работы с сайтом требуется любой браузер, который хорошо работает на оборудовании пользователя.</w:t>
+        <w:t>Проектирование структуры БД должно быть выполнено в рамках разработки курсового проекта.</w:t>
       </w:r>
     </w:p>
     <w:p>
@@ -7817,7 +8151,7 @@
           <w:rFonts w:eastAsia="Calibri" w:cs="Times New Roman"/>
           <w:szCs w:val="24"/>
         </w:rPr>
-        <w:t>3.5 Требования к информационной и программной совместимости</w:t>
+        <w:t>3.6 Требования к защите информации</w:t>
       </w:r>
     </w:p>
     <w:p>
@@ -7832,12 +8166,12 @@
           <w:rFonts w:eastAsia="Calibri" w:cs="Times New Roman"/>
           <w:szCs w:val="24"/>
         </w:rPr>
-        <w:lastRenderedPageBreak/>
-        <w:t>Проектирование структуры БД должно быть выполнено в рамках разработки курсового проекта.</w:t>
-      </w:r>
-    </w:p>
-    <w:p>
-      <w:pPr>
+        <w:t>Доступ к информации БД на чтение или редактирование предоставляется только авторизованным пользователям с соответствующими правами доступа. Для авторизации необходимо правильно ввести имя пользователя и пароль.</w:t>
+      </w:r>
+    </w:p>
+    <w:p>
+      <w:pPr>
+        <w:spacing w:before="120" w:line="480" w:lineRule="auto"/>
         <w:rPr>
           <w:rFonts w:eastAsia="Calibri" w:cs="Times New Roman"/>
           <w:szCs w:val="24"/>
@@ -7848,165 +8182,38 @@
           <w:rFonts w:eastAsia="Calibri" w:cs="Times New Roman"/>
           <w:szCs w:val="24"/>
         </w:rPr>
-        <w:t>При разработке ИС должны быть использованы следующие языки программирования:</w:t>
-      </w:r>
-    </w:p>
-    <w:p>
-      <w:pPr>
-        <w:numPr>
-          <w:ilvl w:val="0"/>
-          <w:numId w:val="13"/>
-        </w:numPr>
-        <w:ind w:left="1134" w:hanging="425"/>
-        <w:contextualSpacing/>
+        <w:t xml:space="preserve">3.7 </w:t>
+      </w:r>
+      <w:bookmarkStart w:id="19" w:name="_Hlk26296653"/>
+      <w:r>
         <w:rPr>
           <w:rFonts w:eastAsia="Calibri" w:cs="Times New Roman"/>
           <w:szCs w:val="24"/>
         </w:rPr>
-      </w:pPr>
-      <w:r>
+        <w:t>Требования к маркировке и упаковке</w:t>
+      </w:r>
+      <w:bookmarkEnd w:id="19"/>
+    </w:p>
+    <w:p>
+      <w:pPr>
         <w:rPr>
           <w:rFonts w:eastAsia="Calibri" w:cs="Times New Roman"/>
           <w:szCs w:val="24"/>
-          <w:lang w:val="en-US"/>
-        </w:rPr>
-        <w:t>PHP</w:t>
-      </w:r>
+        </w:rPr>
+      </w:pPr>
       <w:r>
         <w:rPr>
           <w:rFonts w:eastAsia="Calibri" w:cs="Times New Roman"/>
           <w:szCs w:val="24"/>
         </w:rPr>
-        <w:t xml:space="preserve"> - скриптовый язык общего назначения, интенсивно применяемый для разработки веб-приложений.</w:t>
-      </w:r>
-    </w:p>
-    <w:p>
-      <w:pPr>
-        <w:numPr>
-          <w:ilvl w:val="0"/>
-          <w:numId w:val="13"/>
-        </w:numPr>
-        <w:ind w:left="1134" w:hanging="425"/>
-        <w:contextualSpacing/>
+        <w:t>Требования к маркировке и упаковке не предъявляются.</w:t>
+      </w:r>
+      <w:r>
         <w:rPr>
           <w:rFonts w:eastAsia="Calibri" w:cs="Times New Roman"/>
           <w:szCs w:val="24"/>
         </w:rPr>
-      </w:pPr>
-      <w:r>
-        <w:rPr>
-          <w:rFonts w:eastAsia="Calibri" w:cs="Times New Roman"/>
-          <w:szCs w:val="24"/>
-          <w:lang w:val="en-US"/>
-        </w:rPr>
-        <w:t>HTML</w:t>
-      </w:r>
-      <w:r>
-        <w:rPr>
-          <w:rFonts w:eastAsia="Calibri" w:cs="Times New Roman"/>
-          <w:szCs w:val="24"/>
-        </w:rPr>
-        <w:t xml:space="preserve"> - это связующее звено между веб-страницей и дополнительными технологиями, которые на ней будут использоваться.</w:t>
-      </w:r>
-    </w:p>
-    <w:p>
-      <w:pPr>
-        <w:numPr>
-          <w:ilvl w:val="0"/>
-          <w:numId w:val="13"/>
-        </w:numPr>
-        <w:ind w:left="1134" w:hanging="425"/>
-        <w:contextualSpacing/>
-        <w:rPr>
-          <w:rFonts w:eastAsia="Calibri" w:cs="Times New Roman"/>
-          <w:szCs w:val="24"/>
-        </w:rPr>
-      </w:pPr>
-      <w:r>
-        <w:rPr>
-          <w:rFonts w:eastAsia="Calibri" w:cs="Times New Roman"/>
-          <w:szCs w:val="24"/>
-          <w:lang w:val="en-US"/>
-        </w:rPr>
-        <w:t>CSS</w:t>
-      </w:r>
-      <w:r>
-        <w:rPr>
-          <w:rFonts w:eastAsia="Calibri" w:cs="Times New Roman"/>
-          <w:szCs w:val="24"/>
-        </w:rPr>
-        <w:t xml:space="preserve"> - формальный язык описания внешнего вида документа, написанного с использованием языка разметки.                  </w:t>
-      </w:r>
-    </w:p>
-    <w:p>
-      <w:pPr>
-        <w:spacing w:before="120" w:line="480" w:lineRule="auto"/>
-        <w:rPr>
-          <w:rFonts w:eastAsia="Calibri" w:cs="Times New Roman"/>
-          <w:szCs w:val="24"/>
-        </w:rPr>
-      </w:pPr>
-      <w:r>
-        <w:rPr>
-          <w:rFonts w:eastAsia="Calibri" w:cs="Times New Roman"/>
-          <w:szCs w:val="24"/>
-        </w:rPr>
-        <w:t>3.6 Требования к защите информации</w:t>
-      </w:r>
-    </w:p>
-    <w:p>
-      <w:pPr>
-        <w:rPr>
-          <w:rFonts w:eastAsia="Calibri" w:cs="Times New Roman"/>
-          <w:szCs w:val="24"/>
-        </w:rPr>
-      </w:pPr>
-      <w:r>
-        <w:rPr>
-          <w:rFonts w:eastAsia="Calibri" w:cs="Times New Roman"/>
-          <w:szCs w:val="24"/>
-        </w:rPr>
-        <w:t>Доступ к информации БД на чтение или редактирование предоставляется только авторизованным пользователям с соответствующими правами доступа. Для авторизации необходимо правильно ввести имя пользователя и пароль.</w:t>
-      </w:r>
-    </w:p>
-    <w:p>
-      <w:pPr>
-        <w:spacing w:before="120" w:line="480" w:lineRule="auto"/>
-        <w:rPr>
-          <w:rFonts w:eastAsia="Calibri" w:cs="Times New Roman"/>
-          <w:szCs w:val="24"/>
-        </w:rPr>
-      </w:pPr>
-      <w:r>
-        <w:rPr>
-          <w:rFonts w:eastAsia="Calibri" w:cs="Times New Roman"/>
-          <w:szCs w:val="24"/>
-        </w:rPr>
-        <w:t xml:space="preserve">3.7 </w:t>
-      </w:r>
-      <w:bookmarkStart w:id="20" w:name="_Hlk26296653"/>
-      <w:r>
-        <w:rPr>
-          <w:rFonts w:eastAsia="Calibri" w:cs="Times New Roman"/>
-          <w:szCs w:val="24"/>
-        </w:rPr>
-        <w:t>Требования к маркировке и упаковке</w:t>
-      </w:r>
-      <w:bookmarkEnd w:id="20"/>
-    </w:p>
-    <w:p>
-      <w:pPr>
-        <w:rPr>
-          <w:rFonts w:eastAsia="Calibri" w:cs="Times New Roman"/>
-          <w:szCs w:val="24"/>
-        </w:rPr>
-      </w:pPr>
-      <w:r>
-        <w:rPr>
-          <w:rFonts w:eastAsia="Calibri" w:cs="Times New Roman"/>
-          <w:szCs w:val="24"/>
-        </w:rPr>
-        <w:t>Требования к маркировке и упаковке не предъявляются.</w:t>
+        <w:br/>
       </w:r>
     </w:p>
     <w:p>
@@ -8024,6 +8231,7 @@
           <w:szCs w:val="24"/>
           <w:lang w:eastAsia="ru-RU"/>
         </w:rPr>
+        <w:lastRenderedPageBreak/>
         <w:t>4 ТРЕБОВАНИЯ К ПРОГРАММНОЙ ДОКУМЕНТАЦИИ</w:t>
       </w:r>
     </w:p>
@@ -8124,6 +8332,8 @@
         </w:rPr>
         <w:t>Экономические преимущества разработки и ориентировочная экономическая эффективность не рассчитывается.</w:t>
       </w:r>
+      <w:bookmarkStart w:id="20" w:name="_GoBack"/>
+      <w:bookmarkEnd w:id="20"/>
     </w:p>
     <w:p>
       <w:pPr>
@@ -8156,7 +8366,6 @@
           <w:rFonts w:eastAsia="Calibri" w:cs="Times New Roman"/>
           <w:szCs w:val="28"/>
         </w:rPr>
-        <w:lastRenderedPageBreak/>
         <w:t>Таблица 1 – Стадии разработки</w:t>
       </w:r>
     </w:p>
@@ -8770,6 +8979,7 @@
                 <w:rFonts w:eastAsia="Calibri" w:cs="Times New Roman"/>
                 <w:sz w:val="24"/>
                 <w:szCs w:val="24"/>
+                <w:lang w:val="en-AU"/>
               </w:rPr>
             </w:pPr>
             <w:r>
@@ -8778,7 +8988,7 @@
                 <w:sz w:val="24"/>
                 <w:szCs w:val="24"/>
               </w:rPr>
-              <w:t xml:space="preserve">Изучение </w:t>
+              <w:t>Изучение</w:t>
             </w:r>
             <w:r>
               <w:rPr>
@@ -8787,24 +8997,25 @@
                 <w:szCs w:val="24"/>
                 <w:lang w:val="en-US"/>
               </w:rPr>
-              <w:t xml:space="preserve">Yii2 </w:t>
+              <w:t xml:space="preserve"> </w:t>
             </w:r>
             <w:r>
               <w:rPr>
                 <w:rFonts w:eastAsia="Calibri" w:cs="Times New Roman"/>
                 <w:sz w:val="24"/>
                 <w:szCs w:val="24"/>
-              </w:rPr>
-              <w:t xml:space="preserve">и </w:t>
+                <w:lang w:val="en-US"/>
+              </w:rPr>
+              <w:t xml:space="preserve">Firebase и </w:t>
             </w:r>
             <w:r>
               <w:rPr>
                 <w:rFonts w:eastAsia="Calibri" w:cs="Times New Roman"/>
                 <w:sz w:val="24"/>
                 <w:szCs w:val="24"/>
-                <w:lang w:val="en-US"/>
-              </w:rPr>
-              <w:t>Bootstrap</w:t>
+                <w:lang w:val="en-AU"/>
+              </w:rPr>
+              <w:t>Android Studio</w:t>
             </w:r>
           </w:p>
         </w:tc>
@@ -9056,7 +9267,23 @@
                 <w:sz w:val="24"/>
                 <w:szCs w:val="24"/>
               </w:rPr>
-              <w:t>Проектирование структуры сайта, проектирование компонентов (технический проект)</w:t>
+              <w:t xml:space="preserve">Проектирование структуры </w:t>
+            </w:r>
+            <w:r>
+              <w:rPr>
+                <w:rFonts w:eastAsia="Calibri" w:cs="Times New Roman"/>
+                <w:sz w:val="24"/>
+                <w:szCs w:val="24"/>
+              </w:rPr>
+              <w:t>мобильного приложения</w:t>
+            </w:r>
+            <w:r>
+              <w:rPr>
+                <w:rFonts w:eastAsia="Calibri" w:cs="Times New Roman"/>
+                <w:sz w:val="24"/>
+                <w:szCs w:val="24"/>
+              </w:rPr>
+              <w:t>, проектирование компонентов (технический проект)</w:t>
             </w:r>
           </w:p>
         </w:tc>
@@ -9869,6 +10096,24 @@
         </w:tc>
       </w:tr>
     </w:tbl>
+    <w:p>
+      <w:pPr>
+        <w:spacing w:before="120" w:line="480" w:lineRule="auto"/>
+        <w:rPr>
+          <w:rFonts w:eastAsia="Calibri" w:cs="Times New Roman"/>
+          <w:szCs w:val="28"/>
+        </w:rPr>
+      </w:pPr>
+    </w:p>
+    <w:p>
+      <w:pPr>
+        <w:spacing w:before="120" w:line="480" w:lineRule="auto"/>
+        <w:rPr>
+          <w:rFonts w:eastAsia="Calibri" w:cs="Times New Roman"/>
+          <w:szCs w:val="28"/>
+        </w:rPr>
+      </w:pPr>
+    </w:p>
     <w:p>
       <w:pPr>
         <w:spacing w:before="120" w:line="480" w:lineRule="auto"/>
@@ -14623,31 +14868,16 @@
                                       <w:lang w:val="ru-RU"/>
                                     </w:rPr>
                                   </w:pPr>
-                                  <w:r>
-                                    <w:fldChar w:fldCharType="begin"/>
-                                  </w:r>
-                                  <w:r>
-                                    <w:instrText xml:space="preserve"> NUMPAGES   \* MERGEFORMAT </w:instrText>
-                                  </w:r>
-                                  <w:r>
-                                    <w:fldChar w:fldCharType="separate"/>
-                                  </w:r>
-                                  <w:r>
-                                    <w:rPr>
-                                      <w:noProof/>
-                                      <w:sz w:val="18"/>
-                                      <w:lang w:val="ru-RU"/>
-                                    </w:rPr>
-                                    <w:t>5</w:t>
-                                  </w:r>
-                                  <w:r>
-                                    <w:rPr>
-                                      <w:noProof/>
-                                      <w:sz w:val="18"/>
-                                      <w:lang w:val="ru-RU"/>
-                                    </w:rPr>
-                                    <w:fldChar w:fldCharType="end"/>
-                                  </w:r>
+                                  <w:fldSimple w:instr=" NUMPAGES   \* MERGEFORMAT ">
+                                    <w:r>
+                                      <w:rPr>
+                                        <w:noProof/>
+                                        <w:sz w:val="18"/>
+                                        <w:lang w:val="ru-RU"/>
+                                      </w:rPr>
+                                      <w:t>31</w:t>
+                                    </w:r>
+                                  </w:fldSimple>
                                 </w:p>
                               </w:tc>
                             </w:tr>
@@ -16273,31 +16503,16 @@
                                 <w:lang w:val="ru-RU"/>
                               </w:rPr>
                             </w:pPr>
-                            <w:r>
-                              <w:fldChar w:fldCharType="begin"/>
-                            </w:r>
-                            <w:r>
-                              <w:instrText xml:space="preserve"> NUMPAGES   \* MERGEFORMAT </w:instrText>
-                            </w:r>
-                            <w:r>
-                              <w:fldChar w:fldCharType="separate"/>
-                            </w:r>
-                            <w:r>
-                              <w:rPr>
-                                <w:noProof/>
-                                <w:sz w:val="18"/>
-                                <w:lang w:val="ru-RU"/>
-                              </w:rPr>
-                              <w:t>5</w:t>
-                            </w:r>
-                            <w:r>
-                              <w:rPr>
-                                <w:noProof/>
-                                <w:sz w:val="18"/>
-                                <w:lang w:val="ru-RU"/>
-                              </w:rPr>
-                              <w:fldChar w:fldCharType="end"/>
-                            </w:r>
+                            <w:fldSimple w:instr=" NUMPAGES   \* MERGEFORMAT ">
+                              <w:r>
+                                <w:rPr>
+                                  <w:noProof/>
+                                  <w:sz w:val="18"/>
+                                  <w:lang w:val="ru-RU"/>
+                                </w:rPr>
+                                <w:t>31</w:t>
+                              </w:r>
+                            </w:fldSimple>
                           </w:p>
                         </w:tc>
                       </w:tr>
@@ -17350,9 +17565,9 @@
                                       <w:i w:val="0"/>
                                       <w:sz w:val="32"/>
                                       <w:szCs w:val="32"/>
-                                      <w:highlight w:val="yellow"/>
+                                      <w:lang w:val="ru-RU"/>
                                     </w:rPr>
-                                    <w:t>05</w:t>
+                                    <w:t>01</w:t>
                                   </w:r>
                                   <w:r>
                                     <w:rPr>
@@ -18001,9 +18216,9 @@
                                 <w:i w:val="0"/>
                                 <w:sz w:val="32"/>
                                 <w:szCs w:val="32"/>
-                                <w:highlight w:val="yellow"/>
+                                <w:lang w:val="ru-RU"/>
                               </w:rPr>
-                              <w:t>05</w:t>
+                              <w:t>01</w:t>
                             </w:r>
                             <w:r>
                               <w:rPr>
@@ -19102,9 +19317,9 @@
                                       <w:i w:val="0"/>
                                       <w:sz w:val="32"/>
                                       <w:szCs w:val="32"/>
-                                      <w:highlight w:val="yellow"/>
+                                      <w:lang w:val="ru-RU"/>
                                     </w:rPr>
-                                    <w:t>05</w:t>
+                                    <w:t>01</w:t>
                                   </w:r>
                                   <w:r>
                                     <w:rPr>
@@ -19341,7 +19556,7 @@
                                       <w:noProof/>
                                       <w:lang w:val="ru-RU"/>
                                     </w:rPr>
-                                    <w:t>24</w:t>
+                                    <w:t>25</w:t>
                                   </w:r>
                                   <w:r>
                                     <w:rPr>
@@ -19798,9 +20013,9 @@
                                 <w:i w:val="0"/>
                                 <w:sz w:val="32"/>
                                 <w:szCs w:val="32"/>
-                                <w:highlight w:val="yellow"/>
+                                <w:lang w:val="ru-RU"/>
                               </w:rPr>
-                              <w:t>05</w:t>
+                              <w:t>01</w:t>
                             </w:r>
                             <w:r>
                               <w:rPr>
@@ -20037,7 +20252,7 @@
                                 <w:noProof/>
                                 <w:lang w:val="ru-RU"/>
                               </w:rPr>
-                              <w:t>24</w:t>
+                              <w:t>25</w:t>
                             </w:r>
                             <w:r>
                               <w:rPr>
@@ -21184,7 +21399,7 @@
                                   <w:sz w:val="18"/>
                                   <w:lang w:val="ru-RU"/>
                                 </w:rPr>
-                                <w:t>29</w:t>
+                                <w:t>26</w:t>
                               </w:r>
                               <w:r>
                                 <w:rPr>
@@ -21290,9 +21505,9 @@
                                   <w:i w:val="0"/>
                                   <w:sz w:val="32"/>
                                   <w:szCs w:val="32"/>
-                                  <w:highlight w:val="yellow"/>
+                                  <w:lang w:val="ru-RU"/>
                                 </w:rPr>
-                                <w:t>05</w:t>
+                                <w:t>01</w:t>
                               </w:r>
                               <w:r>
                                 <w:rPr>
@@ -21661,14 +21876,15 @@
                                     <w:lang w:val="ru-RU"/>
                                   </w:rPr>
                                 </w:pPr>
+                                <w:proofErr w:type="spellStart"/>
                                 <w:r>
                                   <w:rPr>
                                     <w:sz w:val="20"/>
-                                    <w:highlight w:val="yellow"/>
                                     <w:lang w:val="ru-RU"/>
                                   </w:rPr>
-                                  <w:t>Мокшина</w:t>
+                                  <w:t>Баликоев</w:t>
                                 </w:r>
+                                <w:proofErr w:type="spellEnd"/>
                               </w:p>
                             </w:txbxContent>
                           </wps:txbx>
@@ -22618,31 +22834,16 @@
                                   <w:lang w:val="ru-RU"/>
                                 </w:rPr>
                               </w:pPr>
-                              <w:r>
-                                <w:fldChar w:fldCharType="begin"/>
-                              </w:r>
-                              <w:r>
-                                <w:instrText xml:space="preserve"> NUMPAGES   \* MERGEFORMAT </w:instrText>
-                              </w:r>
-                              <w:r>
-                                <w:fldChar w:fldCharType="separate"/>
-                              </w:r>
-                              <w:r>
-                                <w:rPr>
-                                  <w:noProof/>
-                                  <w:sz w:val="18"/>
-                                  <w:lang w:val="ru-RU"/>
-                                </w:rPr>
-                                <w:t>31</w:t>
-                              </w:r>
-                              <w:r>
-                                <w:rPr>
-                                  <w:noProof/>
-                                  <w:sz w:val="18"/>
-                                  <w:lang w:val="ru-RU"/>
-                                </w:rPr>
-                                <w:fldChar w:fldCharType="end"/>
-                              </w:r>
+                              <w:fldSimple w:instr=" NUMPAGES   \* MERGEFORMAT ">
+                                <w:r>
+                                  <w:rPr>
+                                    <w:noProof/>
+                                    <w:sz w:val="18"/>
+                                    <w:lang w:val="ru-RU"/>
+                                  </w:rPr>
+                                  <w:t>31</w:t>
+                                </w:r>
+                              </w:fldSimple>
                             </w:p>
                           </w:txbxContent>
                         </wps:txbx>
@@ -23949,7 +24150,7 @@
                             <w:sz w:val="18"/>
                             <w:lang w:val="ru-RU"/>
                           </w:rPr>
-                          <w:t>29</w:t>
+                          <w:t>26</w:t>
                         </w:r>
                         <w:r>
                           <w:rPr>
@@ -24016,9 +24217,9 @@
                             <w:i w:val="0"/>
                             <w:sz w:val="32"/>
                             <w:szCs w:val="32"/>
-                            <w:highlight w:val="yellow"/>
+                            <w:lang w:val="ru-RU"/>
                           </w:rPr>
-                          <w:t>05</w:t>
+                          <w:t>01</w:t>
                         </w:r>
                         <w:r>
                           <w:rPr>
@@ -24092,14 +24293,15 @@
                               <w:lang w:val="ru-RU"/>
                             </w:rPr>
                           </w:pPr>
+                          <w:proofErr w:type="spellStart"/>
                           <w:r>
                             <w:rPr>
                               <w:sz w:val="20"/>
-                              <w:highlight w:val="yellow"/>
                               <w:lang w:val="ru-RU"/>
                             </w:rPr>
-                            <w:t>Мокшина</w:t>
+                            <w:t>Баликоев</w:t>
                           </w:r>
+                          <w:proofErr w:type="spellEnd"/>
                         </w:p>
                       </w:txbxContent>
                     </v:textbox>
@@ -24369,31 +24571,16 @@
                             <w:lang w:val="ru-RU"/>
                           </w:rPr>
                         </w:pPr>
-                        <w:r>
-                          <w:fldChar w:fldCharType="begin"/>
-                        </w:r>
-                        <w:r>
-                          <w:instrText xml:space="preserve"> NUMPAGES   \* MERGEFORMAT </w:instrText>
-                        </w:r>
-                        <w:r>
-                          <w:fldChar w:fldCharType="separate"/>
-                        </w:r>
-                        <w:r>
-                          <w:rPr>
-                            <w:noProof/>
-                            <w:sz w:val="18"/>
-                            <w:lang w:val="ru-RU"/>
-                          </w:rPr>
-                          <w:t>31</w:t>
-                        </w:r>
-                        <w:r>
-                          <w:rPr>
-                            <w:noProof/>
-                            <w:sz w:val="18"/>
-                            <w:lang w:val="ru-RU"/>
-                          </w:rPr>
-                          <w:fldChar w:fldCharType="end"/>
-                        </w:r>
+                        <w:fldSimple w:instr=" NUMPAGES   \* MERGEFORMAT ">
+                          <w:r>
+                            <w:rPr>
+                              <w:noProof/>
+                              <w:sz w:val="18"/>
+                              <w:lang w:val="ru-RU"/>
+                            </w:rPr>
+                            <w:t>31</w:t>
+                          </w:r>
+                        </w:fldSimple>
                       </w:p>
                     </w:txbxContent>
                   </v:textbox>
@@ -25078,9 +25265,9 @@
                                       <w:i w:val="0"/>
                                       <w:sz w:val="32"/>
                                       <w:szCs w:val="32"/>
-                                      <w:highlight w:val="yellow"/>
+                                      <w:lang w:val="ru-RU"/>
                                     </w:rPr>
-                                    <w:t>05</w:t>
+                                    <w:t>01</w:t>
                                   </w:r>
                                   <w:r>
                                     <w:rPr>
@@ -25760,9 +25947,9 @@
                                 <w:i w:val="0"/>
                                 <w:sz w:val="32"/>
                                 <w:szCs w:val="32"/>
-                                <w:highlight w:val="yellow"/>
+                                <w:lang w:val="ru-RU"/>
                               </w:rPr>
-                              <w:t>05</w:t>
+                              <w:t>01</w:t>
                             </w:r>
                             <w:r>
                               <w:rPr>
@@ -32051,7 +32238,7 @@
 </file>
 
 <file path=customXml/itemProps1.xml><?xml version="1.0" encoding="utf-8"?>
-<ds:datastoreItem xmlns:ds="http://schemas.openxmlformats.org/officeDocument/2006/customXml" ds:itemID="{5F99256A-AFDE-48FD-BCFF-77880D00B4DB}">
+<ds:datastoreItem xmlns:ds="http://schemas.openxmlformats.org/officeDocument/2006/customXml" ds:itemID="{B387A577-DA96-48E8-B18E-C13EE5BAA774}">
   <ds:schemaRefs>
     <ds:schemaRef ds:uri="http://schemas.openxmlformats.org/officeDocument/2006/bibliography"/>
   </ds:schemaRefs>

</xml_diff>